<commit_message>
Pushing the remaining assignments
</commit_message>
<xml_diff>
--- a/module10/CSD380-Mod10.docx
+++ b/module10/CSD380-Mod10.docx
@@ -54,6 +54,8 @@
       <w:pPr>
         <w:jc w:val="center"/>
         <w:rPr>
+          <w:b/>
+          <w:bCs/>
           <w:sz w:val="24"/>
           <w:szCs w:val="24"/>
         </w:rPr>
@@ -69,7 +71,45 @@
       </w:r>
     </w:p>
     <w:p>
+      <w:pPr>
+        <w:jc w:val="center"/>
+        <w:rPr>
+          <w:sz w:val="24"/>
+          <w:szCs w:val="24"/>
+        </w:rPr>
+      </w:pPr>
+      <w:hyperlink r:id="rId4" w:history="1">
+        <w:r>
+          <w:rPr>
+            <w:rStyle w:val="Hyperlink"/>
+            <w:sz w:val="24"/>
+            <w:szCs w:val="24"/>
+          </w:rPr>
+          <w:t>https://github.com/Dre2322/GitLab</w:t>
+        </w:r>
+      </w:hyperlink>
+    </w:p>
+    <w:p>
+      <w:pPr>
+        <w:jc w:val="center"/>
+        <w:rPr>
+          <w:sz w:val="24"/>
+          <w:szCs w:val="24"/>
+        </w:rPr>
+      </w:pPr>
       <w:r>
+        <w:rPr>
+          <w:sz w:val="24"/>
+          <w:szCs w:val="24"/>
+        </w:rPr>
+        <w:t>Dre2322</w:t>
+      </w:r>
+    </w:p>
+    <w:p>
+      <w:r>
+        <w:rPr>
+          <w:noProof/>
+        </w:rPr>
         <w:drawing>
           <wp:inline distT="0" distB="0" distL="0" distR="0" wp14:anchorId="1E072655" wp14:editId="65E25322">
             <wp:extent cx="5943600" cy="4711065"/>
@@ -86,7 +126,7 @@
                     <pic:cNvPicPr/>
                   </pic:nvPicPr>
                   <pic:blipFill>
-                    <a:blip r:embed="rId4"/>
+                    <a:blip r:embed="rId5"/>
                     <a:stretch>
                       <a:fillRect/>
                     </a:stretch>
@@ -721,6 +761,7 @@
   <w:style w:type="character" w:default="1" w:styleId="DefaultParagraphFont">
     <w:name w:val="Default Paragraph Font"/>
     <w:uiPriority w:val="1"/>
+    <w:semiHidden/>
     <w:unhideWhenUsed/>
   </w:style>
   <w:style w:type="table" w:default="1" w:styleId="TableNormal">
@@ -1032,6 +1073,29 @@
       <w:smallCaps/>
       <w:color w:val="0F4761" w:themeColor="accent1" w:themeShade="BF"/>
       <w:spacing w:val="5"/>
+    </w:rPr>
+  </w:style>
+  <w:style w:type="character" w:styleId="Hyperlink">
+    <w:name w:val="Hyperlink"/>
+    <w:basedOn w:val="DefaultParagraphFont"/>
+    <w:uiPriority w:val="99"/>
+    <w:unhideWhenUsed/>
+    <w:rsid w:val="00361AC7"/>
+    <w:rPr>
+      <w:color w:val="467886" w:themeColor="hyperlink"/>
+      <w:u w:val="single"/>
+    </w:rPr>
+  </w:style>
+  <w:style w:type="character" w:styleId="UnresolvedMention">
+    <w:name w:val="Unresolved Mention"/>
+    <w:basedOn w:val="DefaultParagraphFont"/>
+    <w:uiPriority w:val="99"/>
+    <w:semiHidden/>
+    <w:unhideWhenUsed/>
+    <w:rsid w:val="00361AC7"/>
+    <w:rPr>
+      <w:color w:val="605E5C"/>
+      <w:shd w:val="clear" w:color="auto" w:fill="E1DFDD"/>
     </w:rPr>
   </w:style>
 </w:styles>

</xml_diff>